<commit_message>
AB Testing Final Project: Second update after second review: Retention empriical estimate will vary from its analytical estimate. We could divert 100% of traffic given low risk and need to bring down duration to few weeks.
</commit_message>
<xml_diff>
--- a/FinalProjectTemplate.docx
+++ b/FinalProjectTemplate.docx
@@ -336,7 +336,22 @@
           <w:color w:val="0000ff"/>
           <w:rtl w:val="0"/>
         </w:rPr>
-        <w:t xml:space="preserve">By nature of proposed change, we are expecting the enrollment to be impacted. We are asking users to reconsider their decision to enroll, therefore it is expected that in general we may see less number of enrollment. So this can be invariant. The reason we do not want it to be an evaluation metric is because we can not draw good conclusions from change in absolute number of enrollment. We have better metrics like Gross Conversion which will help us to tack change in enrollment conversion.</w:t>
+        <w:t xml:space="preserve">By nature of proposed change, we are expecting the enrollment to be impacted. We are asking users to reconsider their decision to enroll, therefore it is expected that in general we may see less number of enrollment. So this can </w:t>
+      </w:r>
+      <w:r>
+        <w:rPr>
+          <w:b w:val="1"/>
+          <w:color w:val="0000ff"/>
+          <w:rtl w:val="0"/>
+        </w:rPr>
+        <w:t xml:space="preserve">not </w:t>
+      </w:r>
+      <w:r>
+        <w:rPr>
+          <w:color w:val="0000ff"/>
+          <w:rtl w:val="0"/>
+        </w:rPr>
+        <w:t xml:space="preserve">be invariant. The reason we do not want it to be an evaluation metric is because we can not draw good conclusions from change in absolute number of enrollment. We have better metrics like Gross Conversion which will help us to tack change in enrollment conversion.</w:t>
       </w:r>
     </w:p>
     <w:p>
@@ -836,7 +851,7 @@
           <w:color w:val="0000ff"/>
           <w:rtl w:val="0"/>
         </w:rPr>
-        <w:t xml:space="preserve">The main business objective of proposed experiment is to improve our business (i.e. paid users) by improving quality of funnel. Hypothesis is that if we have more committed students in enrollment funnel, we should see more students opting to become paid users. Measuring the change in clicks to paid conversion is main metric for us to evaluate how much impact did our change made to overall clicks-enrollment-paid funnel. Therefore this is a </w:t>
+        <w:t xml:space="preserve">The main business objective of proposed experiment is to improve the overall student experience. Hypothesis is that if we have more committed students, they will progress better and even  improve coaches’ capacity to support students, therefore improve their chance of successfully completing the course. Further hypothesis is that this change in funneling more committed students will not result in significant reduction in paid users (i.e. business does not suffer). Measuring the change in clicks to paid conversion allows us to see the impact on overall clicks-enrollment-paid funnel. Therefore this is a </w:t>
       </w:r>
       <w:r>
         <w:rPr>
@@ -844,14 +859,14 @@
           <w:color w:val="0000ff"/>
           <w:rtl w:val="0"/>
         </w:rPr>
-        <w:t xml:space="preserve">primary </w:t>
-      </w:r>
-      <w:r>
-        <w:rPr>
-          <w:color w:val="0000ff"/>
-          <w:rtl w:val="0"/>
-        </w:rPr>
-        <w:t xml:space="preserve">evaluation metric for us. A significant </w:t>
+        <w:t xml:space="preserve">key </w:t>
+      </w:r>
+      <w:r>
+        <w:rPr>
+          <w:color w:val="0000ff"/>
+          <w:rtl w:val="0"/>
+        </w:rPr>
+        <w:t xml:space="preserve">evaluation metric for us. We need to find out if our experiment makes any significant impact to this metric. Our business objective is </w:t>
       </w:r>
       <w:r>
         <w:rPr>
@@ -859,88 +874,157 @@
           <w:color w:val="0000ff"/>
           <w:rtl w:val="0"/>
         </w:rPr>
-        <w:t xml:space="preserve">positive </w:t>
-      </w:r>
-      <w:r>
-        <w:rPr>
-          <w:color w:val="0000ff"/>
-          <w:rtl w:val="0"/>
-        </w:rPr>
-        <w:t xml:space="preserve">improvement is </w:t>
+        <w:t xml:space="preserve">not </w:t>
+      </w:r>
+      <w:r>
+        <w:rPr>
+          <w:color w:val="0000ff"/>
+          <w:rtl w:val="0"/>
+        </w:rPr>
+        <w:t xml:space="preserve">to see this metric significantly reduce.</w:t>
+      </w:r>
+      <w:r>
+        <w:rPr>
+          <w:rtl w:val="0"/>
+        </w:rPr>
+      </w:r>
+    </w:p>
+    <w:p>
+      <w:pPr>
+        <w:ind w:left="720" w:firstLine="0"/>
+        <w:contextualSpacing w:val="0"/>
+      </w:pPr>
+      <w:r>
+        <w:rPr>
+          <w:rtl w:val="0"/>
+        </w:rPr>
+      </w:r>
+    </w:p>
+    <w:p>
+      <w:pPr>
+        <w:contextualSpacing w:val="0"/>
+      </w:pPr>
+      <w:r>
+        <w:rPr>
+          <w:rtl w:val="0"/>
+        </w:rPr>
+      </w:r>
+    </w:p>
+    <w:p>
+      <w:pPr>
+        <w:contextualSpacing w:val="0"/>
+      </w:pPr>
+      <w:r>
+        <w:rPr>
+          <w:i w:val="1"/>
+          <w:rtl w:val="0"/>
+        </w:rPr>
+        <w:t xml:space="preserve">For each metric, explain both why you did or did not use it as an invariant metric and why you did or did not use it as an evaluation metric. Also, state what results you will look for in your evaluation metrics in order to launch the experiment.</w:t>
+      </w:r>
+    </w:p>
+    <w:p>
+      <w:pPr>
+        <w:contextualSpacing w:val="0"/>
+      </w:pPr>
+      <w:r>
+        <w:rPr>
+          <w:rtl w:val="0"/>
+        </w:rPr>
+      </w:r>
+    </w:p>
+    <w:p>
+      <w:pPr>
+        <w:contextualSpacing w:val="0"/>
+      </w:pPr>
+      <w:r>
+        <w:rPr>
+          <w:rtl w:val="0"/>
+        </w:rPr>
+        <w:t xml:space="preserve">Explanation on why a metric was chosen to be invariant or evaluation metric is already given above.</w:t>
+      </w:r>
+    </w:p>
+    <w:p>
+      <w:pPr>
+        <w:contextualSpacing w:val="0"/>
+      </w:pPr>
+      <w:r>
+        <w:rPr>
+          <w:rtl w:val="0"/>
+        </w:rPr>
+      </w:r>
+    </w:p>
+    <w:p>
+      <w:pPr>
+        <w:contextualSpacing w:val="0"/>
+      </w:pPr>
+      <w:r>
+        <w:rPr>
+          <w:rtl w:val="0"/>
+        </w:rPr>
+        <w:t xml:space="preserve">On result front, our business goal is to improve overall student experience (offer them better coaching support, improve their chances of successfully completing their course, etc.) by getting more committed students in the funnel (i.e. filtering out less committed students, which is likely to result in reduction in gross conversion) without significantly reducing the number of students who complete the course (i.e. who pay, so we do not want reduction in net conversion). </w:t>
+      </w:r>
+    </w:p>
+    <w:p>
+      <w:pPr>
+        <w:contextualSpacing w:val="0"/>
+      </w:pPr>
+      <w:r>
+        <w:rPr>
+          <w:rtl w:val="0"/>
+        </w:rPr>
+      </w:r>
+    </w:p>
+    <w:p>
+      <w:pPr>
+        <w:contextualSpacing w:val="0"/>
+      </w:pPr>
+      <w:r>
+        <w:rPr>
+          <w:rtl w:val="0"/>
+        </w:rPr>
+        <w:t xml:space="preserve">We have multiple evaluation metrics (Gross Conversion, Retention and Net Conversion). So we need to </w:t>
       </w:r>
       <w:r>
         <w:rPr>
           <w:b w:val="1"/>
-          <w:color w:val="0000ff"/>
-          <w:rtl w:val="0"/>
-        </w:rPr>
-        <w:t xml:space="preserve">must </w:t>
-      </w:r>
-      <w:r>
-        <w:rPr>
-          <w:color w:val="0000ff"/>
-          <w:rtl w:val="0"/>
-        </w:rPr>
-        <w:t xml:space="preserve">for this metric for our business.</w:t>
-      </w:r>
-      <w:r>
-        <w:rPr>
-          <w:rtl w:val="0"/>
-        </w:rPr>
-      </w:r>
-    </w:p>
-    <w:p>
-      <w:pPr>
-        <w:ind w:left="720" w:firstLine="0"/>
-        <w:contextualSpacing w:val="0"/>
-      </w:pPr>
-      <w:r>
-        <w:rPr>
-          <w:rtl w:val="0"/>
-        </w:rPr>
-      </w:r>
-    </w:p>
-    <w:p>
-      <w:pPr>
-        <w:contextualSpacing w:val="0"/>
-      </w:pPr>
-      <w:r>
-        <w:rPr>
-          <w:rtl w:val="0"/>
-        </w:rPr>
-      </w:r>
-    </w:p>
-    <w:p>
-      <w:pPr>
-        <w:contextualSpacing w:val="0"/>
-      </w:pPr>
-      <w:r>
-        <w:rPr>
-          <w:i w:val="1"/>
-          <w:rtl w:val="0"/>
-        </w:rPr>
-        <w:t xml:space="preserve">For each metric, explain both why you did or did not use it as an invariant metric and why you did or did not use it as an evaluation metric. Also, state what results you will look for in your evaluation metrics in order to launch the experiment.</w:t>
-      </w:r>
-    </w:p>
-    <w:p>
-      <w:pPr>
-        <w:contextualSpacing w:val="0"/>
-      </w:pPr>
-      <w:r>
-        <w:rPr>
-          <w:rtl w:val="0"/>
-        </w:rPr>
-      </w:r>
-    </w:p>
-    <w:p>
-      <w:pPr>
-        <w:contextualSpacing w:val="0"/>
-      </w:pPr>
-      <w:r>
-        <w:rPr>
-          <w:rtl w:val="0"/>
-        </w:rPr>
-        <w:t xml:space="preserve">While we have multiple evaluation metric (Gross Conversion, Retention and Net Conversion), the primary metric to focus on is “Net Conversion”. Only a significant upside in net conversion will meet our business goal for this change.</w:t>
+          <w:rtl w:val="0"/>
+        </w:rPr>
+        <w:t xml:space="preserve">match expectations on all of them</w:t>
+      </w:r>
+      <w:r>
+        <w:rPr>
+          <w:rtl w:val="0"/>
+        </w:rPr>
+        <w:t xml:space="preserve"> to launch.  The key metric to watch would be “Net Conversion” since it encompasses both “Gross Conversion” and “Retention” (Net Conversion = Gross Conversion * Retention). Since we are expecting gross conversion to decrease, our retention rate may need to increase to support our goal of no decrease in net conversion.  </w:t>
+      </w:r>
+      <w:r>
+        <w:rPr>
+          <w:highlight w:val="white"/>
+          <w:rtl w:val="0"/>
+        </w:rPr>
+        <w:t xml:space="preserve">I</w:t>
+      </w:r>
+      <w:r>
+        <w:rPr>
+          <w:highlight w:val="white"/>
+          <w:rtl w:val="0"/>
+        </w:rPr>
+        <w:t xml:space="preserve">n order to launch, we would need to match all of our expectations (a decrease in gross conversion, increase in retention and a no decrease in the net conversion).</w:t>
+      </w:r>
+      <w:r>
+        <w:rPr>
+          <w:rtl w:val="0"/>
+        </w:rPr>
+      </w:r>
+    </w:p>
+    <w:p>
+      <w:pPr>
+        <w:contextualSpacing w:val="0"/>
+      </w:pPr>
+      <w:r>
+        <w:rPr>
+          <w:rtl w:val="0"/>
+        </w:rPr>
       </w:r>
     </w:p>
     <w:p>
@@ -1833,7 +1917,314 @@
         <w:rPr>
           <w:rtl w:val="0"/>
         </w:rPr>
-        <w:t xml:space="preserve">Since our metrics are probabilities that follow binomial distribution, and our baseline sample size of 5000 is large enough, our estimation of standard deviation ( sqrt(p * (1-p) / N) ) should be reasonably accurate. Further our unit of diversion (unique cookies) while not exactly same as our unit of analysis (user-ids), but they are quite comparable as most part these unique cookies will correspond to unique user-ids (although some user may end up trying multiple times). Plus our unit of diversion (cookies) is larger than unit of analysis (user-ids). This means we should have less variability implying empirical estimate to be closer to analytical estimate. While we could always improve our estimate with more data if we have time, looking at low variability as described above, we should be good to go with our analytical estimates.</w:t>
+        <w:t xml:space="preserve">Since our metrics are probabilities that follow binomial distribution, and our baseline sample size of 5000 is large enough, our analytical estimation of standard deviation ( sqrt(p * (1-p) / N) ) should be reasonably accurate. Keeping in mind that our unit of diversion is cookie, below is specific analysis of variability per metric:</w:t>
+      </w:r>
+    </w:p>
+    <w:p>
+      <w:pPr>
+        <w:contextualSpacing w:val="0"/>
+      </w:pPr>
+      <w:r>
+        <w:rPr>
+          <w:rtl w:val="0"/>
+        </w:rPr>
+      </w:r>
+    </w:p>
+    <w:p>
+      <w:pPr>
+        <w:numPr>
+          <w:ilvl w:val="0"/>
+          <w:numId w:val="4"/>
+        </w:numPr>
+        <w:ind w:left="720" w:hanging="360"/>
+        <w:contextualSpacing w:val="1"/>
+        <w:rPr/>
+      </w:pPr>
+      <w:r>
+        <w:rPr>
+          <w:b w:val="1"/>
+          <w:color w:val="0000ff"/>
+          <w:rtl w:val="0"/>
+        </w:rPr>
+        <w:t xml:space="preserve">Gross conversion</w:t>
+      </w:r>
+      <w:r>
+        <w:rPr>
+          <w:color w:val="0000ff"/>
+          <w:rtl w:val="0"/>
+        </w:rPr>
+        <w:t xml:space="preserve"> (</w:t>
+      </w:r>
+      <w:r>
+        <w:rPr>
+          <w:color w:val="0000ff"/>
+          <w:sz w:val="16"/>
+          <w:szCs w:val="16"/>
+          <w:rtl w:val="0"/>
+        </w:rPr>
+        <w:t xml:space="preserve">That is, number of user-ids to complete checkout and enroll in the free trial divided by number of unique cookies to click the "Start free trial" button</w:t>
+      </w:r>
+      <w:r>
+        <w:rPr>
+          <w:color w:val="0000ff"/>
+          <w:rtl w:val="0"/>
+        </w:rPr>
+        <w:t xml:space="preserve">)</w:t>
+      </w:r>
+      <w:r>
+        <w:rPr>
+          <w:rtl w:val="0"/>
+        </w:rPr>
+      </w:r>
+    </w:p>
+    <w:p>
+      <w:pPr>
+        <w:ind w:left="720" w:firstLine="0"/>
+        <w:contextualSpacing w:val="0"/>
+      </w:pPr>
+      <w:r>
+        <w:rPr>
+          <w:color w:val="0000ff"/>
+          <w:rtl w:val="0"/>
+        </w:rPr>
+        <w:t xml:space="preserve">Here our unit of analysis (denominator of our metric) is cookie, which is same as unit of diversion</w:t>
+      </w:r>
+      <w:r>
+        <w:rPr>
+          <w:color w:val="0000ff"/>
+          <w:rtl w:val="0"/>
+        </w:rPr>
+        <w:t xml:space="preserve">. This means we should have less variability implying empirical estimate is likely to be closer to calculated analytical estimate of 0.0202.</w:t>
+      </w:r>
+    </w:p>
+    <w:p>
+      <w:pPr>
+        <w:ind w:left="720" w:firstLine="0"/>
+        <w:contextualSpacing w:val="0"/>
+      </w:pPr>
+      <w:r>
+        <w:rPr>
+          <w:rtl w:val="0"/>
+        </w:rPr>
+      </w:r>
+    </w:p>
+    <w:p>
+      <w:pPr>
+        <w:numPr>
+          <w:ilvl w:val="0"/>
+          <w:numId w:val="4"/>
+        </w:numPr>
+        <w:ind w:left="720" w:hanging="360"/>
+        <w:contextualSpacing w:val="1"/>
+        <w:rPr/>
+      </w:pPr>
+      <w:r>
+        <w:rPr>
+          <w:b w:val="1"/>
+          <w:color w:val="0000ff"/>
+          <w:rtl w:val="0"/>
+        </w:rPr>
+        <w:t xml:space="preserve">Retention</w:t>
+      </w:r>
+      <w:r>
+        <w:rPr>
+          <w:color w:val="0000ff"/>
+          <w:rtl w:val="0"/>
+        </w:rPr>
+        <w:t xml:space="preserve"> (</w:t>
+      </w:r>
+      <w:r>
+        <w:rPr>
+          <w:color w:val="0000ff"/>
+          <w:sz w:val="16"/>
+          <w:szCs w:val="16"/>
+          <w:rtl w:val="0"/>
+        </w:rPr>
+        <w:t xml:space="preserve">That is, number of user-ids to remain enrolled past the 14-day boundary (and thus make at least one payment) divided by number of user-ids to complete checkout</w:t>
+      </w:r>
+      <w:r>
+        <w:rPr>
+          <w:color w:val="0000ff"/>
+          <w:rtl w:val="0"/>
+        </w:rPr>
+        <w:t xml:space="preserve">) </w:t>
+      </w:r>
+      <w:r>
+        <w:rPr>
+          <w:rtl w:val="0"/>
+        </w:rPr>
+      </w:r>
+    </w:p>
+    <w:p>
+      <w:pPr>
+        <w:ind w:left="720" w:firstLine="0"/>
+        <w:contextualSpacing w:val="0"/>
+      </w:pPr>
+      <w:r>
+        <w:rPr>
+          <w:color w:val="0000ff"/>
+          <w:rtl w:val="0"/>
+        </w:rPr>
+        <w:t xml:space="preserve">Here our unit of analysis (denominator of our metric) is user-ids is not same as unit of diversion (cookie).  While they may be comparable as most part these unique cookies are likely to correspond to unique user-ids but there may be scenarios such as where some user may end up trying multiple times making these different. It does help that our unit of diversion (cookies) is larger than unit of analysis (user-ids).</w:t>
+      </w:r>
+      <w:r>
+        <w:rPr>
+          <w:rtl w:val="0"/>
+        </w:rPr>
+        <w:t xml:space="preserve"> </w:t>
+      </w:r>
+      <w:r>
+        <w:rPr>
+          <w:color w:val="0000ff"/>
+          <w:rtl w:val="0"/>
+        </w:rPr>
+        <w:t xml:space="preserve">Since our unit of analysis is different from unit of diversion, our empirical estimate is likely to be different from calculated analytical estimate of </w:t>
+      </w:r>
+      <w:r>
+        <w:rPr>
+          <w:color w:val="0000ff"/>
+          <w:sz w:val="20"/>
+          <w:szCs w:val="20"/>
+          <w:rtl w:val="0"/>
+        </w:rPr>
+        <w:t xml:space="preserve">0.0549. </w:t>
+      </w:r>
+      <w:r>
+        <w:rPr>
+          <w:color w:val="0000ff"/>
+          <w:rtl w:val="0"/>
+        </w:rPr>
+        <w:t xml:space="preserve">Therefore we may need to use empirical  estimate if we have time.</w:t>
+      </w:r>
+    </w:p>
+    <w:p>
+      <w:pPr>
+        <w:ind w:left="720" w:firstLine="0"/>
+        <w:contextualSpacing w:val="0"/>
+        <w:rPr/>
+      </w:pPr>
+      <w:r>
+        <w:rPr>
+          <w:rtl w:val="0"/>
+        </w:rPr>
+      </w:r>
+    </w:p>
+    <w:p>
+      <w:pPr>
+        <w:numPr>
+          <w:ilvl w:val="0"/>
+          <w:numId w:val="4"/>
+        </w:numPr>
+        <w:ind w:left="720" w:hanging="360"/>
+        <w:contextualSpacing w:val="1"/>
+        <w:rPr/>
+      </w:pPr>
+      <w:r>
+        <w:rPr>
+          <w:b w:val="1"/>
+          <w:color w:val="0000ff"/>
+          <w:rtl w:val="0"/>
+        </w:rPr>
+        <w:t xml:space="preserve">Net conversion</w:t>
+      </w:r>
+      <w:r>
+        <w:rPr>
+          <w:color w:val="0000ff"/>
+          <w:rtl w:val="0"/>
+        </w:rPr>
+        <w:t xml:space="preserve"> (</w:t>
+      </w:r>
+      <w:r>
+        <w:rPr>
+          <w:color w:val="0000ff"/>
+          <w:sz w:val="16"/>
+          <w:szCs w:val="16"/>
+          <w:rtl w:val="0"/>
+        </w:rPr>
+        <w:t xml:space="preserve">That is, number of user-ids to remain enrolled past the 14-day boundary (and thus make at least one payment) divided by the number of unique cookies to click the "Start free trial" button</w:t>
+      </w:r>
+      <w:r>
+        <w:rPr>
+          <w:color w:val="0000ff"/>
+          <w:rtl w:val="0"/>
+        </w:rPr>
+        <w:t xml:space="preserve">)</w:t>
+      </w:r>
+      <w:r>
+        <w:rPr>
+          <w:rtl w:val="0"/>
+        </w:rPr>
+      </w:r>
+    </w:p>
+    <w:p>
+      <w:pPr>
+        <w:ind w:left="720" w:firstLine="0"/>
+        <w:contextualSpacing w:val="0"/>
+      </w:pPr>
+      <w:r>
+        <w:rPr>
+          <w:color w:val="0000ff"/>
+          <w:rtl w:val="0"/>
+        </w:rPr>
+        <w:t xml:space="preserve">Here our unit of analysis (denominator of our metric) is cookie, which is same as unit of diversion. This means we should have less variability implying empirical estimate is likely to be closer to calculated analytical estimate of 0.</w:t>
+      </w:r>
+      <w:r>
+        <w:rPr>
+          <w:color w:val="0000ff"/>
+          <w:sz w:val="20"/>
+          <w:szCs w:val="20"/>
+          <w:rtl w:val="0"/>
+        </w:rPr>
+        <w:t xml:space="preserve">0156</w:t>
+      </w:r>
+      <w:r>
+        <w:rPr>
+          <w:color w:val="0000ff"/>
+          <w:rtl w:val="0"/>
+        </w:rPr>
+        <w:t xml:space="preserve">.</w:t>
+      </w:r>
+      <w:r>
+        <w:rPr>
+          <w:rtl w:val="0"/>
+        </w:rPr>
+      </w:r>
+    </w:p>
+    <w:p>
+      <w:pPr>
+        <w:ind w:left="720" w:firstLine="0"/>
+        <w:contextualSpacing w:val="0"/>
+      </w:pPr>
+      <w:r>
+        <w:rPr>
+          <w:rtl w:val="0"/>
+        </w:rPr>
+      </w:r>
+    </w:p>
+    <w:p>
+      <w:pPr>
+        <w:contextualSpacing w:val="0"/>
+      </w:pPr>
+      <w:r>
+        <w:rPr>
+          <w:rtl w:val="0"/>
+        </w:rPr>
+        <w:t xml:space="preserve">While we could always improve our estimate with more data if we have time, looking at low variability of gross conversion and net conversion as described above, we should be good to go with our analytical estimates. For retention we can try using empirical methods to estimate later on if we have time.</w:t>
+      </w:r>
+      <w:r>
+        <w:rPr>
+          <w:rtl w:val="0"/>
+        </w:rPr>
+      </w:r>
+    </w:p>
+    <w:p>
+      <w:pPr>
+        <w:contextualSpacing w:val="0"/>
+      </w:pPr>
+      <w:r>
+        <w:rPr>
+          <w:rtl w:val="0"/>
+        </w:rPr>
       </w:r>
     </w:p>
     <w:p>
@@ -1921,7 +2312,7 @@
           <w:color w:val="0000ff"/>
           <w:rtl w:val="0"/>
         </w:rPr>
-        <w:t xml:space="preserve">use Bonferroni correction (since for our bit correlated evaluation metrics it can turn out to be quite conservative).</w:t>
+        <w:t xml:space="preserve">use Bonferroni correction (see summary for further explanation).</w:t>
       </w:r>
     </w:p>
     <w:p>
@@ -3061,6 +3452,87 @@
     </w:p>
     <w:p>
       <w:pPr>
+        <w:contextualSpacing w:val="0"/>
+      </w:pPr>
+      <w:r>
+        <w:rPr>
+          <w:rtl w:val="0"/>
+        </w:rPr>
+      </w:r>
+    </w:p>
+    <w:p>
+      <w:pPr>
+        <w:contextualSpacing w:val="0"/>
+      </w:pPr>
+      <w:r>
+        <w:rPr>
+          <w:u w:val="single"/>
+          <w:rtl w:val="0"/>
+        </w:rPr>
+        <w:t xml:space="preserve">Updated results expectation in order to launch</w:t>
+      </w:r>
+    </w:p>
+    <w:p>
+      <w:pPr>
+        <w:contextualSpacing w:val="0"/>
+      </w:pPr>
+      <w:r>
+        <w:rPr>
+          <w:highlight w:val="white"/>
+          <w:rtl w:val="0"/>
+        </w:rPr>
+        <w:t xml:space="preserve">So now </w:t>
+      </w:r>
+      <w:r>
+        <w:rPr>
+          <w:highlight w:val="white"/>
+          <w:rtl w:val="0"/>
+        </w:rPr>
+        <w:t xml:space="preserve">in order to launch, we would need </w:t>
+      </w:r>
+      <w:r>
+        <w:rPr>
+          <w:b w:val="1"/>
+          <w:highlight w:val="white"/>
+          <w:rtl w:val="0"/>
+        </w:rPr>
+        <w:t xml:space="preserve">both </w:t>
+      </w:r>
+      <w:r>
+        <w:rPr>
+          <w:highlight w:val="white"/>
+          <w:rtl w:val="0"/>
+        </w:rPr>
+        <w:t xml:space="preserve">of these metrics to match our expectations (a decrease in gross conversion and a no decrease in the net conversion). </w:t>
+      </w:r>
+      <w:r>
+        <w:rPr>
+          <w:rtl w:val="0"/>
+        </w:rPr>
+      </w:r>
+    </w:p>
+    <w:p>
+      <w:pPr>
+        <w:contextualSpacing w:val="0"/>
+      </w:pPr>
+      <w:r>
+        <w:rPr>
+          <w:rtl w:val="0"/>
+        </w:rPr>
+      </w:r>
+    </w:p>
+    <w:p>
+      <w:pPr>
+        <w:contextualSpacing w:val="0"/>
+      </w:pPr>
+      <w:r>
+        <w:rPr>
+          <w:rtl w:val="0"/>
+        </w:rPr>
+      </w:r>
+    </w:p>
+    <w:p>
+      <w:pPr>
         <w:pStyle w:val="Heading3"/>
         <w:contextualSpacing w:val="0"/>
       </w:pPr>
@@ -3084,6 +3556,16 @@
           <w:rtl w:val="0"/>
         </w:rPr>
         <w:t xml:space="preserve">Indicate what fraction of traffic you would divert to this experiment and, given this, how many days you would need to run the experiment. (These should be the answers from the "Choosing Duration and Exposure" quiz.)</w:t>
+      </w:r>
+    </w:p>
+    <w:p>
+      <w:pPr>
+        <w:contextualSpacing w:val="0"/>
+      </w:pPr>
+      <w:r>
+        <w:rPr>
+          <w:rtl w:val="0"/>
+        </w:rPr>
       </w:r>
     </w:p>
     <w:p>
@@ -3431,28 +3913,20 @@
         <w:rPr>
           <w:rtl w:val="0"/>
         </w:rPr>
-        <w:t xml:space="preserve">While change does not seem to be super risky from technical perspective but its business impact is not clear (the whole reason why we are doing this test). We do not want to expose our entire population to change without first understanding the impact. We typically should reduce the friction between user ability to proceed in our funnel. Since user has already made up his mind about starting free trial, this change of asking him to reconsider while with good intent can still be a drag in user wanting to move ahead. So it is better that we first try this change on smaller population and understand its impact before rolling out to broader population. </w:t>
-      </w:r>
-    </w:p>
-    <w:p>
-      <w:pPr>
-        <w:contextualSpacing w:val="0"/>
-      </w:pPr>
-      <w:r>
-        <w:rPr>
-          <w:rtl w:val="0"/>
-        </w:rPr>
-      </w:r>
-    </w:p>
-    <w:p>
-      <w:pPr>
-        <w:contextualSpacing w:val="0"/>
-      </w:pPr>
-      <w:r>
-        <w:rPr>
-          <w:rtl w:val="0"/>
-        </w:rPr>
-        <w:t xml:space="preserve">For adequate powered sample size of 685325 and looking at daily traffic of around 40k, we need to divert at least 50% of our traffic. Diverting less than that would extend our duration way beyond 35 days, making it unreasonably long and not practical. For example with only 25% traffic diverted to both groups, it will need 70 days to run this experiment, a way too long! Even with 50% traffic diverted, only 25% of our visitors to site would see the change (experiment group). While this is not a very small population, it seems like a good tradeoff between risks of exposing unproven change to smaller population and enough sample size needed for sufficient power to ensure we can rely on our results.</w:t>
+        <w:t xml:space="preserve">Change does </w:t>
+      </w:r>
+      <w:r>
+        <w:rPr>
+          <w:b w:val="1"/>
+          <w:rtl w:val="0"/>
+        </w:rPr>
+        <w:t xml:space="preserve">not </w:t>
+      </w:r>
+      <w:r>
+        <w:rPr>
+          <w:rtl w:val="0"/>
+        </w:rPr>
+        <w:t xml:space="preserve">seem to be super risky from technical perspective. Looking at low technical risk and no real privacy issues or handling of any sensitive data, we could divert the entire traffic. As calculated above, diverting 50% of traffic will take experiment slightly more than a month which is more than few weeks that are acceptable as per our project instructions. In general running for a longer duration would mean higher financial cost and preventing other experiments from running. So even though diverting 50% of traffic is enough to give us required power, given our low risk situation, we could divert the whole traffic to keep duration to few weeks. Diverting 100% traffic would bring down duration to 18 days (few weeks), a more reasonable duration.</w:t>
       </w:r>
     </w:p>
     <w:p>
@@ -3842,7 +4316,27 @@
         <w:rPr>
           <w:rtl w:val="0"/>
         </w:rPr>
+      </w:r>
+    </w:p>
+    <w:p>
+      <w:pPr>
+        <w:contextualSpacing w:val="0"/>
+      </w:pPr>
+      <w:r>
+        <w:rPr>
+          <w:rtl w:val="0"/>
+        </w:rPr>
         <w:t xml:space="preserve">Following table outlines details of how we went about doing these sanity checks. For simple count such as number of cookies and number clicks, we treated them as binomial test with even split. For click-through-probability, we first calculated standard error using pooled proportions method treating our baseline number as empirical estimate. This we than used to calculate a confidence interval and check whether our observed value (experiment) lies within this interval. As all our observed values lie within their corresponding confidence intervals, we can conclude that change is not statistically significant. Therefore our invariant metrics have remained statistically invariant, so our sanity check passes for all of them.</w:t>
+      </w:r>
+    </w:p>
+    <w:p>
+      <w:pPr>
+        <w:contextualSpacing w:val="0"/>
+      </w:pPr>
+      <w:r>
+        <w:rPr>
+          <w:rtl w:val="0"/>
+        </w:rPr>
       </w:r>
     </w:p>
     <w:p>
@@ -5446,8 +5940,18 @@
         <w:pStyle w:val="Heading2"/>
         <w:contextualSpacing w:val="0"/>
       </w:pPr>
-      <w:bookmarkStart w:colFirst="0" w:colLast="0" w:name="_tpkkolgho9vi" w:id="9"/>
+      <w:bookmarkStart w:colFirst="0" w:colLast="0" w:name="_my3t4az95qnc" w:id="9"/>
       <w:bookmarkEnd w:id="9"/>
+      <w:r>
+        <w:rPr>
+          <w:rtl w:val="0"/>
+        </w:rPr>
+      </w:r>
+    </w:p>
+    <w:p>
+      <w:pPr>
+        <w:contextualSpacing w:val="0"/>
+      </w:pPr>
       <w:r>
         <w:rPr>
           <w:rtl w:val="0"/>
@@ -5529,7 +6033,7 @@
           <w:color w:val="0000ff"/>
           <w:rtl w:val="0"/>
         </w:rPr>
-        <w:t xml:space="preserve">use Bonferroni correction.</w:t>
+        <w:t xml:space="preserve">use Bonferroni correction (see summary for further explanation).</w:t>
       </w:r>
     </w:p>
     <w:p>
@@ -6946,6 +7450,16 @@
         <w:rPr>
           <w:rtl w:val="0"/>
         </w:rPr>
+      </w:r>
+    </w:p>
+    <w:p>
+      <w:pPr>
+        <w:contextualSpacing w:val="0"/>
+      </w:pPr>
+      <w:r>
+        <w:rPr>
+          <w:rtl w:val="0"/>
+        </w:rPr>
         <w:t xml:space="preserve">Used pooled probability and proportions to calculate pooled standard error. This was then used to calculate a 95% confidence interval around difference between control and experiment groups. For group conversion metric, this interval neither contains zero or our practical significance boundary of given </w:t>
       </w:r>
       <w:r>
@@ -7076,7 +7590,7 @@
           <w:color w:val="0000ff"/>
           <w:rtl w:val="0"/>
         </w:rPr>
-        <w:t xml:space="preserve">use Bonferroni correction.</w:t>
+        <w:t xml:space="preserve">use Bonferroni correction (see summary for further explanation).</w:t>
       </w:r>
     </w:p>
     <w:p>
@@ -7298,30 +7812,13 @@
           <w:highlight w:val="white"/>
           <w:rtl w:val="0"/>
         </w:rPr>
-        <w:t xml:space="preserve">Following table outlines the detailed mechanics of how these sign tests were done. Only considered first 23 days for which enrollment and paid data was available (since payment only happens after 14 days trial). For each day, calculated the conversion ratio (p=X/N) both for gross conversion (enrollments/clicks) and net conversion (payments/clicks) for both control and experiment groups. For sign tests on gross conversion metric, counted how many times the daily conversion of experiment group was larger than control group (since we know the normal trend in enrollment is downwards after the change). This turned out be 19 times out of 23 days. For net conversion, counted how many times experiment group daily conversion was larger than control group (as we are expecting a positive change here). This turned out to be 10 times out of 23 days. With these success and total trial numbers (19 out of 23 and 10 out of 23) with 0.5 probability of success, used online binomial test calculator to calculate the probability of these successes.</w:t>
-      </w:r>
-    </w:p>
-    <w:p>
-      <w:pPr>
-        <w:contextualSpacing w:val="0"/>
-      </w:pPr>
-      <w:r>
-        <w:rPr>
-          <w:rtl w:val="0"/>
-        </w:rPr>
-      </w:r>
-    </w:p>
-    <w:p>
-      <w:pPr>
-        <w:contextualSpacing w:val="0"/>
-      </w:pPr>
-      <w:r>
-        <w:rPr>
-          <w:highlight w:val="white"/>
-          <w:rtl w:val="0"/>
-        </w:rPr>
-        <w:t xml:space="preserve">For gross conversion, resultant probability of 0.0026 was less than our alpha of 0.05. Which meant gross conversion result is statistically significant. Whereas for net conversion, resultant probability of 0.6776 was larger than our alpha of 0.05. Which meant net conversion result is NOT statistically significant. Both these results agree with our earlier hypothesis tests as mentioned in effect size section.</w:t>
-      </w:r>
+        <w:t xml:space="preserve">Following table outlines the detailed mechanics of how these sign tests were done. Only considered first 23 days for which enrollment and paid data was available (since payment only happens after 14 days trial). For each day, calculated the conversion ratio (p=X/N) both for gross conversion (enrollments/clicks) and net conversion (payments/clicks) for both control and experiment groups. For sign tests on gross conversion metric, counted how many times the daily conversion of experiment group was larger than control group (since we know that normal trend in enrollment is downwards after the change). This turned out be 19 times out of 23 days. For net conversion, counted how many times experiment group daily conversion was larger than control group (we are not expecting a significant reduction here). This turned out to be 10 times out of 23 days. With these success and total trial numbers (19 out of 23 and 10 out of 23) with 0.5 probability of success, used online binomial test calculator to calculate the probability of these successes.</w:t>
+      </w:r>
+    </w:p>
+    <w:p>
+      <w:pPr>
+        <w:contextualSpacing w:val="0"/>
+      </w:pPr>
       <w:r>
         <w:rPr>
           <w:rtl w:val="0"/>
@@ -11645,6 +12142,38 @@
     </w:p>
     <w:p>
       <w:pPr>
+        <w:contextualSpacing w:val="0"/>
+      </w:pPr>
+      <w:r>
+        <w:rPr>
+          <w:highlight w:val="white"/>
+          <w:rtl w:val="0"/>
+        </w:rPr>
+        <w:t xml:space="preserve">For gross conversion, resultant probability of 0.0026 was less than our alpha of 0.05. Which meant gross conversion result is statistically significant. Whereas for net conversion, resultant probability of 0.6776 was larger than our alpha of 0.05. Which meant net conversion result is NOT statistically significant. Both these results agree with our earlier hypothesis tests as mentioned in effect size section.</w:t>
+      </w:r>
+    </w:p>
+    <w:p>
+      <w:pPr>
+        <w:contextualSpacing w:val="0"/>
+      </w:pPr>
+      <w:r>
+        <w:rPr>
+          <w:rtl w:val="0"/>
+        </w:rPr>
+      </w:r>
+    </w:p>
+    <w:p>
+      <w:pPr>
+        <w:contextualSpacing w:val="0"/>
+      </w:pPr>
+      <w:r>
+        <w:rPr>
+          <w:rtl w:val="0"/>
+        </w:rPr>
+      </w:r>
+    </w:p>
+    <w:p>
+      <w:pPr>
         <w:pStyle w:val="Heading3"/>
         <w:contextualSpacing w:val="0"/>
       </w:pPr>
@@ -11712,28 +12241,76 @@
         <w:rPr>
           <w:rtl w:val="0"/>
         </w:rPr>
-        <w:t xml:space="preserve">use Bonferroni correction since there is good correlation between our two evaluation metrics, Gross Conversion and Net Conversion.  The number of users who end up paying after 14 days of they starting their free trial are highly impacted by number of folks who end up enrolling for free trial. Plus for two metric case chance of having a false positive is only around 0.09, which is quite small. Bonferroni correction would be highly conservative for these tests. </w:t>
-      </w:r>
-    </w:p>
-    <w:p>
-      <w:pPr>
-        <w:contextualSpacing w:val="0"/>
-      </w:pPr>
-      <w:r>
-        <w:rPr>
-          <w:rtl w:val="0"/>
-        </w:rPr>
-      </w:r>
-    </w:p>
-    <w:p>
-      <w:pPr>
-        <w:contextualSpacing w:val="0"/>
-      </w:pPr>
-      <w:r>
-        <w:rPr>
-          <w:rtl w:val="0"/>
-        </w:rPr>
-        <w:t xml:space="preserve">Our hypothesis tests and sign tests supported each other, so no discrepancy here. Therefore we saw that both using our confidence interval for evaluation metric and sign tests probability, gross conversion was statistically and practically significant but net conversion was not. As expected our enrollment came down significantly (Gross Conversion) but it did not result in any significantly better conversion (or worse) in terms students who paid (Net Conversion).</w:t>
+        <w:t xml:space="preserve">use Bonferroni correction since we need </w:t>
+      </w:r>
+      <w:r>
+        <w:rPr>
+          <w:b w:val="1"/>
+          <w:rtl w:val="0"/>
+        </w:rPr>
+        <w:t xml:space="preserve">both </w:t>
+      </w:r>
+      <w:r>
+        <w:rPr>
+          <w:rtl w:val="0"/>
+        </w:rPr>
+        <w:t xml:space="preserve">evaluation metric to match our expectations (</w:t>
+      </w:r>
+      <w:r>
+        <w:rPr>
+          <w:highlight w:val="white"/>
+          <w:rtl w:val="0"/>
+        </w:rPr>
+        <w:t xml:space="preserve">we look for a decrease in gross conversion and for a no decrease in the net conversion). We may fail to launch if any one of these two metrics does not meet our expectation.  We risk not to launch if at least one metric (out of 2) fail to reject the null, when the null is not the true effect (Type II error). </w:t>
+      </w:r>
+      <w:r>
+        <w:rPr>
+          <w:rtl w:val="0"/>
+        </w:rPr>
+        <w:t xml:space="preserve">Bonferroni </w:t>
+      </w:r>
+      <w:r>
+        <w:rPr>
+          <w:highlight w:val="white"/>
+          <w:rtl w:val="0"/>
+        </w:rPr>
+        <w:t xml:space="preserve">correction is not designed to reduce type-II error risks. On the hand if we were launching with any one metric of our multiple metrics meeting our expectation (which we are not) out of multiple metrics, the risk that just one rejects the null by pure chance (Type I error) would be very high. The Bonferroni correction is designed exactly to reduce this kind of risk that one metric is deemed significant by mistake.  In our case of needing both metrics to meet our expectations, Bonferroni correction is not appropriate. In fact applying Bonferroni correction in our case may be counter-productive since its minimisation of type-I error is likely to come at the expense of increased type-II error, which is what we need to control in our case of needing both metrics to match our expectations!</w:t>
+      </w:r>
+      <w:r>
+        <w:rPr>
+          <w:rtl w:val="0"/>
+        </w:rPr>
+      </w:r>
+    </w:p>
+    <w:p>
+      <w:pPr>
+        <w:contextualSpacing w:val="0"/>
+      </w:pPr>
+      <w:r>
+        <w:rPr>
+          <w:rtl w:val="0"/>
+        </w:rPr>
+      </w:r>
+    </w:p>
+    <w:p>
+      <w:pPr>
+        <w:contextualSpacing w:val="0"/>
+      </w:pPr>
+      <w:r>
+        <w:rPr>
+          <w:rtl w:val="0"/>
+        </w:rPr>
+        <w:t xml:space="preserve">Our hypothesis tests and sign tests supported each other, so no discrepancy here. Therefore we saw that both using our confidence interval for evaluation metric and sign tests probability, gross conversion was statistically and practically significant but net conversion was not. As expected our enrollment came down significantly (Gross Conversion) but it did not result in any significantly better or worse conversion in terms of students who paid (Net Conversion).</w:t>
+      </w:r>
+    </w:p>
+    <w:p>
+      <w:pPr>
+        <w:contextualSpacing w:val="0"/>
+      </w:pPr>
+      <w:r>
+        <w:rPr>
+          <w:rtl w:val="0"/>
+        </w:rPr>
       </w:r>
     </w:p>
     <w:p>
@@ -11812,28 +12389,67 @@
         <w:rPr>
           <w:rtl w:val="0"/>
         </w:rPr>
-        <w:t xml:space="preserve">.  Our proposed change, asking users to re-consider opting for free access to course material if they may not be willing to put reasonable hours, while did bring down significantly the enrollment as expected (since we are now asking them to reconsider even after they opted  to go ahead for free trial) but it is not helping in our end business goal of increased net conversion, i.e. higher number of paid users. So there is no strong business reason for us to adopt a change to put barrier in our funnel of student progress if it does not result in net business benefits.</w:t>
-      </w:r>
-    </w:p>
-    <w:p>
-      <w:pPr>
-        <w:contextualSpacing w:val="0"/>
-      </w:pPr>
-      <w:r>
-        <w:rPr>
-          <w:rtl w:val="0"/>
-        </w:rPr>
-      </w:r>
-    </w:p>
-    <w:p>
-      <w:pPr>
-        <w:contextualSpacing w:val="0"/>
-      </w:pPr>
-      <w:r>
-        <w:rPr>
-          <w:rtl w:val="0"/>
-        </w:rPr>
-        <w:t xml:space="preserve">May be this change does help in decreasing the frustration level of enrolled population when they discover that they are not able to commit the required time and not make as much progress towards their goal. Therefore happiness index for enrolled students may go up who have been asked to seriously reconsider their commitment versus their goal of truly acquiring a new skill. This in long term may indeed result in more paid users in long run. There may be other ways for us to improve overall happiness of students, for example improving quality of instructors and coaches, offering more personalized coaching, offering prep courses and guided exercises for those students who may be struggling, improving credibility/marketability of programs in industry, etc. So overall we may be better off trying some of these real changes to improve our business.</w:t>
+        <w:t xml:space="preserve">.  Our proposed change, asking users to re-consider opting for free access to course material if they may not be willing to put reasonable hours, while did bring down significantly the enrollment as expected (since we are now asking them to reconsider even after they opted to go ahead for free trial) but we are not able to establish that there is really no significant decrease in net conversion. As such net conversion went down by about 0.5%. While this net conversion metric change not being statistically and practically significant may give us hope of no change in net conversion but we can also see that our confidence interval (-0.0116 to 0.0019)  does include negative of our practical significance boundary (-0.0075).  This implies there is a possibility that our net conversion indeed may have gone down below our practical business expectation. This may not be the risk we are willing to live with since we do not want our net conversion to decrease. Therefore we may not be sure of meeting our expectation of no decrease in net conversion. Since we are </w:t>
+      </w:r>
+      <w:r>
+        <w:rPr>
+          <w:b w:val="1"/>
+          <w:rtl w:val="0"/>
+        </w:rPr>
+        <w:t xml:space="preserve">not </w:t>
+      </w:r>
+      <w:r>
+        <w:rPr>
+          <w:rtl w:val="0"/>
+        </w:rPr>
+        <w:t xml:space="preserve">meeting </w:t>
+      </w:r>
+      <w:r>
+        <w:rPr>
+          <w:b w:val="1"/>
+          <w:rtl w:val="0"/>
+        </w:rPr>
+        <w:t xml:space="preserve">both </w:t>
+      </w:r>
+      <w:r>
+        <w:rPr>
+          <w:rtl w:val="0"/>
+        </w:rPr>
+        <w:t xml:space="preserve">the expectations (decrease in gross conversion and no decrease in net conversion), we should </w:t>
+      </w:r>
+      <w:r>
+        <w:rPr>
+          <w:b w:val="1"/>
+          <w:rtl w:val="0"/>
+        </w:rPr>
+        <w:t xml:space="preserve">not launch</w:t>
+      </w:r>
+      <w:r>
+        <w:rPr>
+          <w:rtl w:val="0"/>
+        </w:rPr>
+        <w:t xml:space="preserve">.</w:t>
+      </w:r>
+    </w:p>
+    <w:p>
+      <w:pPr>
+        <w:contextualSpacing w:val="0"/>
+      </w:pPr>
+      <w:r>
+        <w:rPr>
+          <w:rtl w:val="0"/>
+        </w:rPr>
+      </w:r>
+    </w:p>
+    <w:p>
+      <w:pPr>
+        <w:contextualSpacing w:val="0"/>
+      </w:pPr>
+      <w:r>
+        <w:rPr>
+          <w:rtl w:val="0"/>
+        </w:rPr>
+        <w:t xml:space="preserve">May be this change does help in decreasing the frustration level of enrolled population when they discover that they are not able to commit the required time and not make as much progress towards their goal. Therefore happiness index for enrolled students may go up who have been asked to seriously reconsider their commitment versus their goal of truly acquiring a new skill. This in long term may indeed result in more successful users. There may be other ways for us to improve overall happiness of students, for example improving quality of instructors and coaches, offering more personalized coaching, offering prep courses and guided exercises for those students who may be struggling, improving credibility/marketability of programs in industry, etc. We may be better off trying some of these changes to improve overall student experience.</w:t>
       </w:r>
     </w:p>
     <w:p>
@@ -11890,7 +12506,7 @@
         <w:rPr>
           <w:rtl w:val="0"/>
         </w:rPr>
-        <w:t xml:space="preserve">We may want to research main reasons students may be cancelling out early. It could be either frustration of not making desired progress or not getting good vibes about marketability of the course versus the effort they need to put in or just the pace of course is not matching their current understanding or something else. </w:t>
+        <w:t xml:space="preserve">We may want to research main reasons students may be cancelling out early. While it could be a time commitment issues (as per our earlier experiment hypothesis) it could also be either frustration of not making desired progress or not getting good vibes about marketability of the course versus the effort they need to put in or just the pace of course is not matching their current understanding or something else. </w:t>
       </w:r>
     </w:p>
     <w:p>
@@ -12288,6 +12904,34 @@
             <w:rtl w:val="0"/>
           </w:rPr>
           <w:t xml:space="preserve">http://conversionxl.com/ab-testing-statistics/</w:t>
+        </w:r>
+      </w:hyperlink>
+      <w:r>
+        <w:rPr>
+          <w:rtl w:val="0"/>
+        </w:rPr>
+      </w:r>
+    </w:p>
+    <w:p>
+      <w:pPr>
+        <w:numPr>
+          <w:ilvl w:val="0"/>
+          <w:numId w:val="3"/>
+        </w:numPr>
+        <w:ind w:left="720" w:hanging="360"/>
+        <w:contextualSpacing w:val="1"/>
+        <w:rPr>
+          <w:u w:val="none"/>
+        </w:rPr>
+      </w:pPr>
+      <w:hyperlink r:id="rId13">
+        <w:r>
+          <w:rPr>
+            <w:color w:val="1155cc"/>
+            <w:u w:val="single"/>
+            <w:rtl w:val="0"/>
+          </w:rPr>
+          <w:t xml:space="preserve">http://onlinelibrary.wiley.com/doi/10.1111/opo.12131/full</w:t>
         </w:r>
       </w:hyperlink>
       <w:r>

</xml_diff>